<commit_message>
activated download CV button and added content to CV page
</commit_message>
<xml_diff>
--- a/docs/MattTitmussCv.docx
+++ b/docs/MattTitmussCv.docx
@@ -4,31 +4,1003 @@
   <w:body>
     <w:p>
       <w:pPr>
-        <w:rPr>
-          <w:sz w:val="96"/>
-          <w:szCs w:val="96"/>
+        <w:spacing w:line="240" w:lineRule="auto"/>
+        <w:jc w:val="center"/>
+        <w:rPr>
+          <w:rFonts w:hint="default" w:ascii="Arial" w:hAnsi="Arial" w:cs="Arial"/>
+          <w:b/>
+          <w:bCs/>
+          <w:sz w:val="32"/>
+          <w:szCs w:val="32"/>
+        </w:rPr>
+      </w:pPr>
+      <w:r>
+        <w:rPr>
+          <w:rFonts w:hint="default" w:ascii="Arial" w:hAnsi="Arial" w:cs="Arial"/>
+          <w:b/>
+          <w:bCs/>
+          <w:sz w:val="32"/>
+          <w:szCs w:val="32"/>
+        </w:rPr>
+        <w:t>Matthew Marc Titmuss</w:t>
+      </w:r>
+    </w:p>
+    <w:p>
+      <w:pPr>
+        <w:pStyle w:val="7"/>
+        <w:jc w:val="center"/>
+        <w:rPr>
+          <w:rFonts w:hint="default" w:ascii="Arial" w:hAnsi="Arial" w:cs="Arial"/>
+          <w:sz w:val="24"/>
+          <w:szCs w:val="24"/>
+        </w:rPr>
+      </w:pPr>
+      <w:r>
+        <w:rPr>
+          <w:rFonts w:hint="default" w:ascii="Arial" w:hAnsi="Arial" w:cs="Arial"/>
+          <w:sz w:val="24"/>
+          <w:szCs w:val="24"/>
+        </w:rPr>
+        <w:t>07342928451</w:t>
+      </w:r>
+    </w:p>
+    <w:p>
+      <w:pPr>
+        <w:pStyle w:val="7"/>
+        <w:jc w:val="center"/>
+        <w:rPr>
+          <w:rFonts w:hint="default" w:ascii="Arial" w:hAnsi="Arial" w:cs="Arial"/>
+          <w:sz w:val="24"/>
+          <w:szCs w:val="24"/>
+        </w:rPr>
+      </w:pPr>
+      <w:r>
+        <w:rPr>
+          <w:rFonts w:hint="default" w:ascii="Arial" w:hAnsi="Arial" w:cs="Arial"/>
+        </w:rPr>
+        <w:fldChar w:fldCharType="begin"/>
+      </w:r>
+      <w:r>
+        <w:rPr>
+          <w:rFonts w:hint="default" w:ascii="Arial" w:hAnsi="Arial" w:cs="Arial"/>
+        </w:rPr>
+        <w:instrText xml:space="preserve"> HYPERLINK "mailto:matthewmarctitmuss@yahoo.com" </w:instrText>
+      </w:r>
+      <w:r>
+        <w:rPr>
+          <w:rFonts w:hint="default" w:ascii="Arial" w:hAnsi="Arial" w:cs="Arial"/>
+        </w:rPr>
+        <w:fldChar w:fldCharType="separate"/>
+      </w:r>
+      <w:r>
+        <w:rPr>
+          <w:rStyle w:val="5"/>
+          <w:rFonts w:hint="default" w:ascii="Arial" w:hAnsi="Arial" w:cs="Arial"/>
+          <w:bCs/>
+          <w:sz w:val="24"/>
+          <w:szCs w:val="24"/>
+          <w:u w:val="none"/>
+        </w:rPr>
+        <w:t>matthewmarctitmuss@yahoo.com</w:t>
+      </w:r>
+      <w:r>
+        <w:rPr>
+          <w:rStyle w:val="5"/>
+          <w:rFonts w:hint="default" w:ascii="Arial" w:hAnsi="Arial" w:cs="Arial"/>
+          <w:bCs/>
+          <w:sz w:val="24"/>
+          <w:szCs w:val="24"/>
+          <w:u w:val="none"/>
+        </w:rPr>
+        <w:fldChar w:fldCharType="end"/>
+      </w:r>
+    </w:p>
+    <w:p>
+      <w:pPr>
+        <w:pStyle w:val="7"/>
+        <w:jc w:val="center"/>
+        <w:rPr>
+          <w:rFonts w:hint="default" w:ascii="Arial" w:hAnsi="Arial" w:cs="Arial"/>
+          <w:sz w:val="24"/>
+          <w:szCs w:val="24"/>
+        </w:rPr>
+      </w:pPr>
+      <w:r>
+        <w:rPr>
+          <w:rFonts w:hint="default" w:ascii="Arial" w:hAnsi="Arial" w:cs="Arial"/>
+        </w:rPr>
+        <w:fldChar w:fldCharType="begin"/>
+      </w:r>
+      <w:r>
+        <w:rPr>
+          <w:rFonts w:hint="default" w:ascii="Arial" w:hAnsi="Arial" w:cs="Arial"/>
+        </w:rPr>
+        <w:instrText xml:space="preserve"> HYPERLINK "https://github.com/mattmarc44" </w:instrText>
+      </w:r>
+      <w:r>
+        <w:rPr>
+          <w:rFonts w:hint="default" w:ascii="Arial" w:hAnsi="Arial" w:cs="Arial"/>
+        </w:rPr>
+        <w:fldChar w:fldCharType="separate"/>
+      </w:r>
+      <w:r>
+        <w:rPr>
+          <w:rStyle w:val="5"/>
+          <w:rFonts w:hint="default" w:ascii="Arial" w:hAnsi="Arial" w:cs="Arial"/>
+          <w:bCs/>
+          <w:sz w:val="24"/>
+          <w:szCs w:val="24"/>
+          <w:u w:val="none"/>
+        </w:rPr>
+        <w:t>https://github.com/mattmarc44</w:t>
+      </w:r>
+      <w:r>
+        <w:rPr>
+          <w:rStyle w:val="5"/>
+          <w:rFonts w:hint="default" w:ascii="Arial" w:hAnsi="Arial" w:cs="Arial"/>
+          <w:bCs/>
+          <w:sz w:val="24"/>
+          <w:szCs w:val="24"/>
+          <w:u w:val="none"/>
+        </w:rPr>
+        <w:fldChar w:fldCharType="end"/>
+      </w:r>
+    </w:p>
+    <w:p>
+      <w:pPr>
+        <w:rPr>
+          <w:rFonts w:hint="default" w:ascii="Arial" w:hAnsi="Arial" w:cs="Arial"/>
+          <w:sz w:val="24"/>
+          <w:szCs w:val="24"/>
+        </w:rPr>
+      </w:pPr>
+    </w:p>
+    <w:p>
+      <w:pPr>
+        <w:widowControl/>
+        <w:rPr>
+          <w:rFonts w:hint="default" w:ascii="Arial" w:hAnsi="Arial" w:cs="Arial"/>
+          <w:color w:val="000000"/>
+          <w:sz w:val="24"/>
+          <w:szCs w:val="24"/>
           <w:lang w:val="en-US"/>
         </w:rPr>
       </w:pPr>
       <w:r>
         <w:rPr>
-          <w:sz w:val="96"/>
-          <w:szCs w:val="96"/>
-          <w:lang w:val="en-US"/>
-        </w:rPr>
-        <w:t>This wil</w:t>
+          <w:rFonts w:hint="default" w:ascii="Arial" w:hAnsi="Arial" w:cs="Arial"/>
+          <w:color w:val="000000"/>
+          <w:kern w:val="0"/>
+          <w:sz w:val="24"/>
+          <w:szCs w:val="24"/>
+          <w:lang w:val="en-US" w:bidi="ar"/>
+        </w:rPr>
+        <w:t>A</w:t>
       </w:r>
       <w:bookmarkStart w:id="0" w:name="_GoBack"/>
       <w:bookmarkEnd w:id="0"/>
       <w:r>
         <w:rPr>
-          <w:sz w:val="96"/>
-          <w:szCs w:val="96"/>
+          <w:rFonts w:hint="default" w:ascii="Arial" w:hAnsi="Arial" w:cs="Arial"/>
+          <w:color w:val="000000"/>
+          <w:kern w:val="0"/>
+          <w:sz w:val="24"/>
+          <w:szCs w:val="24"/>
+          <w:lang w:bidi="ar"/>
+        </w:rPr>
+        <w:t xml:space="preserve"> self-motivated</w:t>
+      </w:r>
+      <w:r>
+        <w:rPr>
+          <w:rFonts w:hint="default" w:ascii="Arial" w:hAnsi="Arial" w:cs="Arial"/>
+          <w:color w:val="000000"/>
+          <w:kern w:val="0"/>
+          <w:sz w:val="24"/>
+          <w:szCs w:val="24"/>
+          <w:lang w:val="en-US" w:bidi="ar"/>
+        </w:rPr>
+        <w:t xml:space="preserve"> aspiring web-developer</w:t>
+      </w:r>
+      <w:r>
+        <w:rPr>
+          <w:rFonts w:hint="default" w:ascii="Arial" w:hAnsi="Arial" w:cs="Arial"/>
+          <w:color w:val="000000"/>
+          <w:kern w:val="0"/>
+          <w:sz w:val="24"/>
+          <w:szCs w:val="24"/>
+          <w:lang w:bidi="ar"/>
+        </w:rPr>
+        <w:t xml:space="preserve"> with junior level managerial experience looking for first role within the industry after six years in HM </w:t>
+      </w:r>
+      <w:r>
+        <w:rPr>
+          <w:rFonts w:hint="default" w:ascii="Arial" w:hAnsi="Arial" w:cs="Arial"/>
+          <w:color w:val="000000"/>
+          <w:kern w:val="0"/>
+          <w:sz w:val="24"/>
+          <w:szCs w:val="24"/>
+          <w:lang w:val="en-US" w:bidi="ar"/>
+        </w:rPr>
+        <w:t>Armed Forces</w:t>
+      </w:r>
+      <w:r>
+        <w:rPr>
+          <w:rFonts w:hint="default" w:ascii="Arial" w:hAnsi="Arial" w:cs="Arial"/>
+          <w:color w:val="000000"/>
+          <w:kern w:val="0"/>
+          <w:sz w:val="24"/>
+          <w:szCs w:val="24"/>
+          <w:lang w:bidi="ar"/>
+        </w:rPr>
+        <w:t>. Highly disciplined, strong work ethic and an eye for detail. Able to work under intense pressure and to important deadlines. With experience working both as an individual and as part of a team where communication is key. Has the learning agility to progress quickly and adapt seamlessly</w:t>
+      </w:r>
+      <w:r>
+        <w:rPr>
+          <w:rFonts w:hint="default" w:ascii="Arial" w:hAnsi="Arial" w:cs="Arial"/>
+          <w:color w:val="000000"/>
+          <w:kern w:val="0"/>
+          <w:sz w:val="24"/>
+          <w:szCs w:val="24"/>
+          <w:lang w:val="en-US" w:bidi="ar"/>
+        </w:rPr>
+        <w:t>.</w:t>
+      </w:r>
+    </w:p>
+    <w:p>
+      <w:pPr>
+        <w:rPr>
+          <w:rFonts w:hint="default" w:ascii="Arial" w:hAnsi="Arial" w:cs="Arial"/>
+          <w:sz w:val="24"/>
+          <w:szCs w:val="24"/>
+        </w:rPr>
+      </w:pPr>
+    </w:p>
+    <w:p>
+      <w:pPr>
+        <w:rPr>
+          <w:rFonts w:hint="default" w:ascii="Arial" w:hAnsi="Arial" w:cs="Arial"/>
+          <w:b/>
+          <w:sz w:val="28"/>
+          <w:szCs w:val="28"/>
+        </w:rPr>
+      </w:pPr>
+      <w:r>
+        <w:rPr>
+          <w:rFonts w:hint="default" w:ascii="Arial" w:hAnsi="Arial" w:cs="Arial"/>
+          <w:b/>
+          <w:sz w:val="28"/>
+          <w:szCs w:val="28"/>
+        </w:rPr>
+        <w:t>Ski</w:t>
+      </w:r>
+      <w:r>
+        <w:rPr>
+          <w:rFonts w:hint="default" w:ascii="Arial" w:hAnsi="Arial" w:cs="Arial"/>
+          <w:b/>
+          <w:sz w:val="28"/>
+          <w:szCs w:val="28"/>
           <w:lang w:val="en-US"/>
         </w:rPr>
-        <w:t>l be my cv</w:t>
-      </w:r>
-    </w:p>
+        <w:t>l</w:t>
+      </w:r>
+      <w:r>
+        <w:rPr>
+          <w:rFonts w:hint="default" w:ascii="Arial" w:hAnsi="Arial" w:cs="Arial"/>
+          <w:b/>
+          <w:sz w:val="28"/>
+          <w:szCs w:val="28"/>
+        </w:rPr>
+        <w:t>ls</w:t>
+      </w:r>
+    </w:p>
+    <w:p>
+      <w:pPr>
+        <w:widowControl/>
+        <w:numPr>
+          <w:ilvl w:val="0"/>
+          <w:numId w:val="1"/>
+        </w:numPr>
+        <w:spacing w:beforeAutospacing="1" w:after="0" w:afterAutospacing="1"/>
+        <w:rPr>
+          <w:rFonts w:hint="default" w:ascii="Arial" w:hAnsi="Arial" w:cs="Arial"/>
+          <w:sz w:val="24"/>
+          <w:szCs w:val="24"/>
+        </w:rPr>
+      </w:pPr>
+      <w:r>
+        <w:rPr>
+          <w:rFonts w:hint="default" w:ascii="Arial" w:hAnsi="Arial" w:cs="Arial"/>
+          <w:color w:val="000000"/>
+          <w:sz w:val="24"/>
+          <w:szCs w:val="24"/>
+        </w:rPr>
+        <w:t>HTML5 and CSS3 with bootstrap knowledge.</w:t>
+      </w:r>
+    </w:p>
+    <w:p>
+      <w:pPr>
+        <w:widowControl/>
+        <w:numPr>
+          <w:ilvl w:val="0"/>
+          <w:numId w:val="1"/>
+        </w:numPr>
+        <w:spacing w:beforeAutospacing="1" w:after="0" w:afterAutospacing="1"/>
+        <w:rPr>
+          <w:rFonts w:hint="default" w:ascii="Arial" w:hAnsi="Arial" w:cs="Arial"/>
+          <w:sz w:val="24"/>
+          <w:szCs w:val="24"/>
+        </w:rPr>
+      </w:pPr>
+      <w:r>
+        <w:rPr>
+          <w:rFonts w:hint="default" w:ascii="Arial" w:hAnsi="Arial" w:cs="Arial"/>
+          <w:color w:val="000000"/>
+          <w:sz w:val="24"/>
+          <w:szCs w:val="24"/>
+        </w:rPr>
+        <w:t>Javascript and JQuery.</w:t>
+      </w:r>
+    </w:p>
+    <w:p>
+      <w:pPr>
+        <w:widowControl/>
+        <w:numPr>
+          <w:ilvl w:val="0"/>
+          <w:numId w:val="1"/>
+        </w:numPr>
+        <w:spacing w:beforeAutospacing="1" w:after="0" w:afterAutospacing="1"/>
+        <w:rPr>
+          <w:rFonts w:hint="default" w:ascii="Arial" w:hAnsi="Arial" w:cs="Arial"/>
+          <w:sz w:val="24"/>
+          <w:szCs w:val="24"/>
+        </w:rPr>
+      </w:pPr>
+      <w:r>
+        <w:rPr>
+          <w:rFonts w:hint="default" w:ascii="Arial" w:hAnsi="Arial" w:cs="Arial"/>
+          <w:color w:val="000000"/>
+          <w:sz w:val="24"/>
+          <w:szCs w:val="24"/>
+        </w:rPr>
+        <w:t>Sass</w:t>
+      </w:r>
+    </w:p>
+    <w:p>
+      <w:pPr>
+        <w:widowControl/>
+        <w:numPr>
+          <w:ilvl w:val="0"/>
+          <w:numId w:val="1"/>
+        </w:numPr>
+        <w:spacing w:beforeAutospacing="1" w:after="0" w:afterAutospacing="1"/>
+        <w:rPr>
+          <w:rFonts w:hint="default" w:ascii="Arial" w:hAnsi="Arial" w:cs="Arial"/>
+          <w:sz w:val="24"/>
+          <w:szCs w:val="24"/>
+        </w:rPr>
+      </w:pPr>
+      <w:r>
+        <w:rPr>
+          <w:rFonts w:hint="default" w:ascii="Arial" w:hAnsi="Arial" w:cs="Arial"/>
+          <w:color w:val="000000"/>
+          <w:sz w:val="24"/>
+          <w:szCs w:val="24"/>
+        </w:rPr>
+        <w:t>Experience with dependency management systems like yarn.</w:t>
+      </w:r>
+    </w:p>
+    <w:p>
+      <w:pPr>
+        <w:widowControl/>
+        <w:numPr>
+          <w:ilvl w:val="0"/>
+          <w:numId w:val="1"/>
+        </w:numPr>
+        <w:spacing w:beforeAutospacing="1" w:after="0" w:afterAutospacing="1"/>
+        <w:rPr>
+          <w:rFonts w:hint="default" w:ascii="Arial" w:hAnsi="Arial" w:cs="Arial"/>
+          <w:sz w:val="24"/>
+          <w:szCs w:val="24"/>
+        </w:rPr>
+      </w:pPr>
+      <w:r>
+        <w:rPr>
+          <w:rFonts w:hint="default" w:ascii="Arial" w:hAnsi="Arial" w:cs="Arial"/>
+          <w:color w:val="000000"/>
+          <w:sz w:val="24"/>
+          <w:szCs w:val="24"/>
+        </w:rPr>
+        <w:t>Experience with test driven deployment using frameworks like Jasmine.</w:t>
+      </w:r>
+    </w:p>
+    <w:p>
+      <w:pPr>
+        <w:rPr>
+          <w:rFonts w:hint="default" w:ascii="Arial" w:hAnsi="Arial" w:cs="Arial"/>
+          <w:sz w:val="24"/>
+          <w:szCs w:val="24"/>
+        </w:rPr>
+      </w:pPr>
+    </w:p>
+    <w:p>
+      <w:pPr>
+        <w:rPr>
+          <w:rFonts w:hint="default" w:ascii="Arial" w:hAnsi="Arial" w:cs="Arial"/>
+          <w:b/>
+          <w:bCs/>
+          <w:sz w:val="28"/>
+          <w:szCs w:val="28"/>
+          <w:lang w:val="en-US"/>
+        </w:rPr>
+      </w:pPr>
+      <w:r>
+        <w:rPr>
+          <w:rFonts w:hint="default" w:ascii="Arial" w:hAnsi="Arial" w:cs="Arial"/>
+          <w:b/>
+          <w:bCs/>
+          <w:sz w:val="28"/>
+          <w:szCs w:val="28"/>
+          <w:lang w:val="en-US"/>
+        </w:rPr>
+        <w:t>Career History</w:t>
+      </w:r>
+    </w:p>
+    <w:p>
+      <w:pPr>
+        <w:rPr>
+          <w:rFonts w:hint="default" w:ascii="Arial" w:hAnsi="Arial" w:cs="Arial"/>
+          <w:sz w:val="24"/>
+          <w:szCs w:val="24"/>
+        </w:rPr>
+      </w:pPr>
+      <w:r>
+        <w:rPr>
+          <w:rFonts w:hint="default" w:ascii="Arial" w:hAnsi="Arial" w:cs="Arial"/>
+          <w:b/>
+          <w:bCs/>
+          <w:i/>
+          <w:iCs/>
+          <w:sz w:val="24"/>
+          <w:szCs w:val="24"/>
+        </w:rPr>
+        <w:t>HM forces, The Royal Tank Regiment</w:t>
+      </w:r>
+      <w:r>
+        <w:rPr>
+          <w:rFonts w:hint="default" w:ascii="Arial" w:hAnsi="Arial" w:cs="Arial"/>
+          <w:sz w:val="24"/>
+          <w:szCs w:val="24"/>
+        </w:rPr>
+        <w:tab/>
+      </w:r>
+      <w:r>
+        <w:rPr>
+          <w:rFonts w:hint="default" w:ascii="Arial" w:hAnsi="Arial" w:cs="Arial"/>
+          <w:sz w:val="24"/>
+          <w:szCs w:val="24"/>
+        </w:rPr>
+        <w:tab/>
+      </w:r>
+      <w:r>
+        <w:rPr>
+          <w:rFonts w:hint="default" w:ascii="Arial" w:hAnsi="Arial" w:cs="Arial"/>
+          <w:sz w:val="24"/>
+          <w:szCs w:val="24"/>
+        </w:rPr>
+        <w:tab/>
+      </w:r>
+      <w:r>
+        <w:rPr>
+          <w:rFonts w:hint="default" w:ascii="Arial" w:hAnsi="Arial" w:cs="Arial"/>
+          <w:sz w:val="24"/>
+          <w:szCs w:val="24"/>
+        </w:rPr>
+        <w:tab/>
+      </w:r>
+      <w:r>
+        <w:rPr>
+          <w:rFonts w:hint="default" w:ascii="Arial" w:hAnsi="Arial" w:cs="Arial"/>
+          <w:sz w:val="24"/>
+          <w:szCs w:val="24"/>
+        </w:rPr>
+        <w:t>2013-present</w:t>
+      </w:r>
+    </w:p>
+    <w:p>
+      <w:pPr>
+        <w:rPr>
+          <w:rFonts w:hint="default" w:ascii="Arial" w:hAnsi="Arial" w:cs="Arial"/>
+          <w:sz w:val="24"/>
+          <w:szCs w:val="24"/>
+        </w:rPr>
+      </w:pPr>
+      <w:r>
+        <w:rPr>
+          <w:rFonts w:hint="default" w:ascii="Arial" w:hAnsi="Arial" w:cs="Arial"/>
+          <w:sz w:val="24"/>
+          <w:szCs w:val="24"/>
+        </w:rPr>
+        <w:t>Join</w:t>
+      </w:r>
+      <w:r>
+        <w:rPr>
+          <w:rFonts w:hint="default" w:ascii="Arial" w:hAnsi="Arial" w:cs="Arial"/>
+          <w:sz w:val="24"/>
+          <w:szCs w:val="24"/>
+          <w:lang w:val="en-US"/>
+        </w:rPr>
+        <w:t>ed</w:t>
+      </w:r>
+      <w:r>
+        <w:rPr>
+          <w:rFonts w:hint="default" w:ascii="Arial" w:hAnsi="Arial" w:cs="Arial"/>
+          <w:sz w:val="24"/>
+          <w:szCs w:val="24"/>
+        </w:rPr>
+        <w:t xml:space="preserve"> in 2013 as a driver, quickly became a fully qualified tank crewman and settled in to a gunnery role for </w:t>
+      </w:r>
+      <w:r>
+        <w:rPr>
+          <w:rFonts w:hint="default" w:ascii="Arial" w:hAnsi="Arial" w:cs="Arial"/>
+          <w:sz w:val="24"/>
+          <w:szCs w:val="24"/>
+          <w:lang w:val="en-US"/>
+        </w:rPr>
+        <w:t>the</w:t>
+      </w:r>
+      <w:r>
+        <w:rPr>
+          <w:rFonts w:hint="default" w:ascii="Arial" w:hAnsi="Arial" w:cs="Arial"/>
+          <w:sz w:val="24"/>
+          <w:szCs w:val="24"/>
+        </w:rPr>
+        <w:t xml:space="preserve"> troop leader. </w:t>
+      </w:r>
+    </w:p>
+    <w:p>
+      <w:pPr>
+        <w:rPr>
+          <w:rFonts w:hint="default" w:ascii="Arial" w:hAnsi="Arial" w:eastAsia="Segoe UI" w:cs="Arial"/>
+          <w:sz w:val="24"/>
+          <w:szCs w:val="24"/>
+          <w:shd w:val="clear" w:color="auto" w:fill="FFFFFF"/>
+          <w:lang w:val="en-US"/>
+        </w:rPr>
+      </w:pPr>
+      <w:r>
+        <w:rPr>
+          <w:rFonts w:hint="default" w:ascii="Arial" w:hAnsi="Arial" w:cs="Arial"/>
+          <w:sz w:val="24"/>
+          <w:szCs w:val="24"/>
+        </w:rPr>
+        <w:t>Gain</w:t>
+      </w:r>
+      <w:r>
+        <w:rPr>
+          <w:rFonts w:hint="default" w:ascii="Arial" w:hAnsi="Arial" w:cs="Arial"/>
+          <w:sz w:val="24"/>
+          <w:szCs w:val="24"/>
+          <w:lang w:val="en-US"/>
+        </w:rPr>
+        <w:t>ed</w:t>
+      </w:r>
+      <w:r>
+        <w:rPr>
+          <w:rFonts w:hint="default" w:ascii="Arial" w:hAnsi="Arial" w:cs="Arial"/>
+          <w:sz w:val="24"/>
+          <w:szCs w:val="24"/>
+        </w:rPr>
+        <w:t xml:space="preserve"> the rank of LCpl in December 2017 which </w:t>
+      </w:r>
+      <w:r>
+        <w:rPr>
+          <w:rFonts w:hint="default" w:ascii="Arial" w:hAnsi="Arial" w:eastAsia="Segoe UI" w:cs="Arial"/>
+          <w:sz w:val="24"/>
+          <w:szCs w:val="24"/>
+          <w:shd w:val="clear" w:color="auto" w:fill="FFFFFF"/>
+        </w:rPr>
+        <w:t>involves the delegation and supervision of a small team through various tasks involving safe maintenance and use of several armoured vehicles and weapon systems</w:t>
+      </w:r>
+      <w:r>
+        <w:rPr>
+          <w:rFonts w:hint="default" w:ascii="Arial" w:hAnsi="Arial" w:eastAsia="Segoe UI" w:cs="Arial"/>
+          <w:sz w:val="24"/>
+          <w:szCs w:val="24"/>
+          <w:shd w:val="clear" w:color="auto" w:fill="FFFFFF"/>
+          <w:lang w:val="en-US"/>
+        </w:rPr>
+        <w:t>.</w:t>
+      </w:r>
+    </w:p>
+    <w:p>
+      <w:pPr>
+        <w:rPr>
+          <w:rFonts w:hint="default" w:ascii="Arial" w:hAnsi="Arial" w:eastAsia="Segoe UI" w:cs="Arial"/>
+          <w:sz w:val="24"/>
+          <w:szCs w:val="24"/>
+          <w:shd w:val="clear" w:color="auto" w:fill="FFFFFF"/>
+          <w:lang w:val="en-US"/>
+        </w:rPr>
+      </w:pPr>
+      <w:r>
+        <w:rPr>
+          <w:rFonts w:hint="default" w:ascii="Arial" w:hAnsi="Arial" w:eastAsia="Segoe UI" w:cs="Arial"/>
+          <w:sz w:val="24"/>
+          <w:szCs w:val="24"/>
+          <w:shd w:val="clear" w:color="auto" w:fill="FFFFFF"/>
+          <w:lang w:val="en-US"/>
+        </w:rPr>
+        <w:t xml:space="preserve">Took sole responsibility in the role of post NCO late in 2018  </w:t>
+      </w:r>
+    </w:p>
+    <w:p>
+      <w:pPr>
+        <w:rPr>
+          <w:rFonts w:hint="default" w:ascii="Arial" w:hAnsi="Arial" w:cs="Arial"/>
+          <w:sz w:val="24"/>
+          <w:szCs w:val="24"/>
+        </w:rPr>
+      </w:pPr>
+      <w:r>
+        <w:rPr>
+          <w:rFonts w:hint="default" w:ascii="Arial" w:hAnsi="Arial" w:cs="Arial"/>
+          <w:b/>
+          <w:bCs/>
+          <w:i/>
+          <w:iCs/>
+          <w:sz w:val="24"/>
+          <w:szCs w:val="24"/>
+        </w:rPr>
+        <w:t>St Mary’s School Ascot</w:t>
+      </w:r>
+      <w:r>
+        <w:rPr>
+          <w:rFonts w:hint="default" w:ascii="Arial" w:hAnsi="Arial" w:cs="Arial"/>
+          <w:sz w:val="24"/>
+          <w:szCs w:val="24"/>
+        </w:rPr>
+        <w:tab/>
+      </w:r>
+      <w:r>
+        <w:rPr>
+          <w:rFonts w:hint="default" w:ascii="Arial" w:hAnsi="Arial" w:cs="Arial"/>
+          <w:sz w:val="24"/>
+          <w:szCs w:val="24"/>
+        </w:rPr>
+        <w:tab/>
+      </w:r>
+      <w:r>
+        <w:rPr>
+          <w:rFonts w:hint="default" w:ascii="Arial" w:hAnsi="Arial" w:cs="Arial"/>
+          <w:sz w:val="24"/>
+          <w:szCs w:val="24"/>
+        </w:rPr>
+        <w:tab/>
+      </w:r>
+      <w:r>
+        <w:rPr>
+          <w:rFonts w:hint="default" w:ascii="Arial" w:hAnsi="Arial" w:cs="Arial"/>
+          <w:sz w:val="24"/>
+          <w:szCs w:val="24"/>
+        </w:rPr>
+        <w:tab/>
+      </w:r>
+      <w:r>
+        <w:rPr>
+          <w:rFonts w:hint="default" w:ascii="Arial" w:hAnsi="Arial" w:cs="Arial"/>
+          <w:sz w:val="24"/>
+          <w:szCs w:val="24"/>
+        </w:rPr>
+        <w:tab/>
+      </w:r>
+      <w:r>
+        <w:rPr>
+          <w:rFonts w:hint="default" w:ascii="Arial" w:hAnsi="Arial" w:cs="Arial"/>
+          <w:sz w:val="24"/>
+          <w:szCs w:val="24"/>
+        </w:rPr>
+        <w:tab/>
+      </w:r>
+      <w:r>
+        <w:rPr>
+          <w:rFonts w:hint="default" w:ascii="Arial" w:hAnsi="Arial" w:cs="Arial"/>
+          <w:sz w:val="24"/>
+          <w:szCs w:val="24"/>
+        </w:rPr>
+        <w:t>2012-2013</w:t>
+      </w:r>
+    </w:p>
+    <w:p>
+      <w:pPr>
+        <w:rPr>
+          <w:rFonts w:hint="default" w:ascii="Arial" w:hAnsi="Arial" w:cs="Arial"/>
+          <w:sz w:val="24"/>
+          <w:szCs w:val="24"/>
+          <w:lang w:val="en-US"/>
+        </w:rPr>
+      </w:pPr>
+      <w:r>
+        <w:rPr>
+          <w:rFonts w:hint="default" w:ascii="Arial" w:hAnsi="Arial" w:cs="Arial"/>
+          <w:sz w:val="24"/>
+          <w:szCs w:val="24"/>
+        </w:rPr>
+        <w:t>Worked briefly, part-time, as a kitchen hand whilst training for the military.</w:t>
+      </w:r>
+      <w:r>
+        <w:rPr>
+          <w:rFonts w:hint="default" w:ascii="Arial" w:hAnsi="Arial" w:cs="Arial"/>
+          <w:sz w:val="24"/>
+          <w:szCs w:val="24"/>
+          <w:lang w:val="en-US"/>
+        </w:rPr>
+        <w:t xml:space="preserve"> Involving preparation and handling of food as well as dynamic tasking for social functions.  </w:t>
+      </w:r>
+    </w:p>
+    <w:p>
+      <w:pPr>
+        <w:rPr>
+          <w:rFonts w:hint="default" w:ascii="Arial" w:hAnsi="Arial" w:cs="Arial"/>
+          <w:sz w:val="24"/>
+          <w:szCs w:val="24"/>
+          <w:lang w:val="en-US"/>
+        </w:rPr>
+      </w:pPr>
+    </w:p>
+    <w:p>
+      <w:pPr>
+        <w:rPr>
+          <w:rFonts w:hint="default" w:ascii="Arial" w:hAnsi="Arial" w:cs="Arial"/>
+          <w:b/>
+          <w:sz w:val="28"/>
+          <w:szCs w:val="28"/>
+        </w:rPr>
+      </w:pPr>
+    </w:p>
+    <w:p>
+      <w:pPr>
+        <w:rPr>
+          <w:rFonts w:hint="default" w:ascii="Arial" w:hAnsi="Arial" w:cs="Arial"/>
+          <w:b/>
+          <w:sz w:val="28"/>
+          <w:szCs w:val="28"/>
+        </w:rPr>
+      </w:pPr>
+    </w:p>
+    <w:p>
+      <w:pPr>
+        <w:rPr>
+          <w:rFonts w:hint="default" w:ascii="Arial" w:hAnsi="Arial" w:cs="Arial"/>
+          <w:b/>
+          <w:sz w:val="28"/>
+          <w:szCs w:val="28"/>
+        </w:rPr>
+      </w:pPr>
+    </w:p>
+    <w:p>
+      <w:pPr>
+        <w:rPr>
+          <w:rFonts w:hint="default" w:ascii="Arial" w:hAnsi="Arial" w:cs="Arial"/>
+          <w:b/>
+          <w:sz w:val="28"/>
+          <w:szCs w:val="28"/>
+        </w:rPr>
+      </w:pPr>
+      <w:r>
+        <w:rPr>
+          <w:rFonts w:hint="default" w:ascii="Arial" w:hAnsi="Arial" w:cs="Arial"/>
+          <w:b/>
+          <w:sz w:val="28"/>
+          <w:szCs w:val="28"/>
+        </w:rPr>
+        <w:t>Qualifications</w:t>
+      </w:r>
+    </w:p>
+    <w:p>
+      <w:pPr>
+        <w:widowControl/>
+        <w:numPr>
+          <w:ilvl w:val="0"/>
+          <w:numId w:val="2"/>
+        </w:numPr>
+        <w:spacing w:beforeAutospacing="1" w:after="0" w:afterAutospacing="1"/>
+        <w:rPr>
+          <w:rFonts w:hint="default" w:ascii="Arial" w:hAnsi="Arial" w:cs="Arial"/>
+          <w:sz w:val="24"/>
+          <w:szCs w:val="24"/>
+        </w:rPr>
+      </w:pPr>
+      <w:r>
+        <w:rPr>
+          <w:rFonts w:hint="default" w:ascii="Arial" w:hAnsi="Arial" w:cs="Arial"/>
+          <w:color w:val="000000"/>
+          <w:sz w:val="24"/>
+          <w:szCs w:val="24"/>
+        </w:rPr>
+        <w:t>Functional Skills Qualification in Information and Communication Technology (ICT)</w:t>
+      </w:r>
+    </w:p>
+    <w:p>
+      <w:pPr>
+        <w:widowControl/>
+        <w:numPr>
+          <w:ilvl w:val="0"/>
+          <w:numId w:val="2"/>
+        </w:numPr>
+        <w:spacing w:beforeAutospacing="1" w:after="0" w:afterAutospacing="1"/>
+        <w:rPr>
+          <w:rFonts w:hint="default" w:ascii="Arial" w:hAnsi="Arial" w:cs="Arial"/>
+          <w:sz w:val="24"/>
+          <w:szCs w:val="24"/>
+        </w:rPr>
+      </w:pPr>
+      <w:r>
+        <w:rPr>
+          <w:rFonts w:hint="default" w:ascii="Arial" w:hAnsi="Arial" w:cs="Arial"/>
+          <w:color w:val="000000"/>
+          <w:sz w:val="24"/>
+          <w:szCs w:val="24"/>
+        </w:rPr>
+        <w:t>Intermediate Level Apprenticeship in Engineering Manufacture (Engineering Maintenance and Installation) in the Science, Engineering and Manufacturing Technologies</w:t>
+      </w:r>
+    </w:p>
+    <w:p>
+      <w:pPr>
+        <w:widowControl/>
+        <w:numPr>
+          <w:ilvl w:val="0"/>
+          <w:numId w:val="2"/>
+        </w:numPr>
+        <w:spacing w:beforeAutospacing="1" w:after="0" w:afterAutospacing="1"/>
+        <w:rPr>
+          <w:rFonts w:hint="default" w:ascii="Arial" w:hAnsi="Arial" w:cs="Arial"/>
+          <w:sz w:val="24"/>
+          <w:szCs w:val="24"/>
+        </w:rPr>
+      </w:pPr>
+      <w:r>
+        <w:rPr>
+          <w:rFonts w:hint="default" w:ascii="Arial" w:hAnsi="Arial" w:cs="Arial"/>
+          <w:color w:val="000000"/>
+          <w:sz w:val="24"/>
+          <w:szCs w:val="24"/>
+        </w:rPr>
+        <w:t>EAL Level 2 NVQ Diploma in Engineering Maintenance and Installation (Mechanical Maintenance)</w:t>
+      </w:r>
+    </w:p>
+    <w:p>
+      <w:pPr>
+        <w:widowControl/>
+        <w:numPr>
+          <w:ilvl w:val="0"/>
+          <w:numId w:val="2"/>
+        </w:numPr>
+        <w:spacing w:beforeAutospacing="1" w:after="0" w:afterAutospacing="1"/>
+        <w:rPr>
+          <w:rFonts w:hint="default" w:ascii="Arial" w:hAnsi="Arial" w:cs="Arial"/>
+          <w:sz w:val="24"/>
+          <w:szCs w:val="24"/>
+        </w:rPr>
+      </w:pPr>
+      <w:r>
+        <w:rPr>
+          <w:rFonts w:hint="default" w:ascii="Arial" w:hAnsi="Arial" w:cs="Arial"/>
+          <w:color w:val="000000"/>
+          <w:sz w:val="24"/>
+          <w:szCs w:val="24"/>
+        </w:rPr>
+        <w:t>EAL Level 2 Certificate in Engineering Maintenance on Military Vehicles and Equipment (Mechanical)</w:t>
+      </w:r>
+    </w:p>
+    <w:p>
+      <w:pPr>
+        <w:widowControl/>
+        <w:numPr>
+          <w:ilvl w:val="0"/>
+          <w:numId w:val="2"/>
+        </w:numPr>
+        <w:spacing w:beforeAutospacing="1" w:after="0" w:afterAutospacing="1"/>
+        <w:rPr>
+          <w:rFonts w:hint="default" w:ascii="Arial" w:hAnsi="Arial" w:cs="Arial"/>
+          <w:b/>
+          <w:sz w:val="28"/>
+          <w:szCs w:val="28"/>
+          <w:lang w:val="en-US"/>
+        </w:rPr>
+      </w:pPr>
+      <w:r>
+        <w:rPr>
+          <w:rFonts w:hint="default" w:ascii="Arial" w:hAnsi="Arial" w:cs="Arial"/>
+          <w:color w:val="000000"/>
+          <w:sz w:val="24"/>
+          <w:szCs w:val="24"/>
+        </w:rPr>
+        <w:t>EAL Level 2 in Personal Learning and Thinking Skills for New Entrants into the Science, Engineering and Manufacturing Sectors </w:t>
+      </w:r>
+    </w:p>
+    <w:p>
+      <w:pPr>
+        <w:widowControl/>
+        <w:numPr>
+          <w:ilvl w:val="0"/>
+          <w:numId w:val="2"/>
+        </w:numPr>
+        <w:spacing w:beforeAutospacing="1" w:after="0" w:afterAutospacing="1"/>
+        <w:rPr>
+          <w:rFonts w:hint="default" w:ascii="Arial" w:hAnsi="Arial" w:cs="Arial"/>
+          <w:b/>
+          <w:sz w:val="28"/>
+          <w:szCs w:val="28"/>
+          <w:lang w:val="en-US"/>
+        </w:rPr>
+      </w:pPr>
+      <w:r>
+        <w:rPr>
+          <w:rFonts w:hint="default" w:ascii="Arial" w:hAnsi="Arial" w:cs="Arial"/>
+          <w:color w:val="000000"/>
+          <w:sz w:val="24"/>
+          <w:szCs w:val="24"/>
+          <w:lang w:val="en-US"/>
+        </w:rPr>
+        <w:t>HSC(A-level equivalent) in 6 subjects including: Maths, English, Science, French and Photography, Video and Digital Imaging.</w:t>
+      </w:r>
+    </w:p>
+    <w:p>
+      <w:pPr>
+        <w:rPr>
+          <w:rFonts w:hint="default" w:ascii="Arial" w:hAnsi="Arial" w:cs="Arial"/>
+          <w:b/>
+          <w:sz w:val="28"/>
+          <w:szCs w:val="28"/>
+          <w:lang w:val="en-US"/>
+        </w:rPr>
+      </w:pPr>
+      <w:r>
+        <w:rPr>
+          <w:rFonts w:hint="default" w:ascii="Arial" w:hAnsi="Arial" w:cs="Arial"/>
+          <w:b/>
+          <w:sz w:val="28"/>
+          <w:szCs w:val="28"/>
+          <w:lang w:val="en-US"/>
+        </w:rPr>
+        <w:t>Hobbies &amp; Interests</w:t>
+      </w:r>
+    </w:p>
+    <w:p>
+      <w:pPr>
+        <w:rPr>
+          <w:rFonts w:hint="default" w:ascii="Arial" w:hAnsi="Arial" w:cs="Arial"/>
+          <w:sz w:val="24"/>
+          <w:szCs w:val="24"/>
+        </w:rPr>
+      </w:pPr>
+      <w:r>
+        <w:rPr>
+          <w:rFonts w:hint="default" w:ascii="Arial" w:hAnsi="Arial" w:cs="Arial"/>
+          <w:sz w:val="24"/>
+          <w:szCs w:val="24"/>
+        </w:rPr>
+        <w:t xml:space="preserve">I’m a tenacious and </w:t>
+      </w:r>
+      <w:r>
+        <w:rPr>
+          <w:rFonts w:hint="default" w:ascii="Arial" w:hAnsi="Arial" w:cs="Arial"/>
+          <w:sz w:val="24"/>
+          <w:szCs w:val="24"/>
+          <w:lang w:val="en-US"/>
+        </w:rPr>
+        <w:t>team-</w:t>
+      </w:r>
+      <w:r>
+        <w:rPr>
+          <w:rFonts w:hint="default" w:ascii="Arial" w:hAnsi="Arial" w:cs="Arial"/>
+          <w:sz w:val="24"/>
+          <w:szCs w:val="24"/>
+        </w:rPr>
+        <w:t>driven person and that’s why a lot of my spare time is spent playing Ice Hockey for the Basingstoke Barracudas. I also enjoy a round of golf occasionally to wind down.</w:t>
+      </w:r>
+    </w:p>
+    <w:p/>
     <w:sectPr>
       <w:pgSz w:w="11906" w:h="16838"/>
       <w:pgMar w:top="1440" w:right="1800" w:bottom="1440" w:left="1800" w:header="720" w:footer="720" w:gutter="0"/>
@@ -39,17 +1011,326 @@
 </w:document>
 </file>
 
+<file path=word/numbering.xml><?xml version="1.0" encoding="utf-8"?>
+<w:numbering xmlns:wpc="http://schemas.microsoft.com/office/word/2010/wordprocessingCanvas" xmlns:mc="http://schemas.openxmlformats.org/markup-compatibility/2006" xmlns:o="urn:schemas-microsoft-com:office:office" xmlns:r="http://schemas.openxmlformats.org/officeDocument/2006/relationships" xmlns:m="http://schemas.openxmlformats.org/officeDocument/2006/math" xmlns:v="urn:schemas-microsoft-com:vml" xmlns:wp14="http://schemas.microsoft.com/office/word/2010/wordprocessingDrawing" xmlns:wp="http://schemas.openxmlformats.org/drawingml/2006/wordprocessingDrawing" xmlns:w10="urn:schemas-microsoft-com:office:word" xmlns:w="http://schemas.openxmlformats.org/wordprocessingml/2006/main" xmlns:w14="http://schemas.microsoft.com/office/word/2010/wordml" xmlns:wpg="http://schemas.microsoft.com/office/word/2010/wordprocessingGroup" xmlns:wpi="http://schemas.microsoft.com/office/word/2010/wordprocessingInk" xmlns:wne="http://schemas.microsoft.com/office/word/2006/wordml" xmlns:wps="http://schemas.microsoft.com/office/word/2010/wordprocessingShape" mc:Ignorable="w14 wp14">
+  <w:abstractNum w:abstractNumId="0">
+    <w:nsid w:val="93BEF0B7"/>
+    <w:multiLevelType w:val="multilevel"/>
+    <w:tmpl w:val="93BEF0B7"/>
+    <w:lvl w:ilvl="0" w:tentative="0">
+      <w:start w:val="1"/>
+      <w:numFmt w:val="bullet"/>
+      <w:lvlText w:val=""/>
+      <w:lvlJc w:val="left"/>
+      <w:pPr>
+        <w:tabs>
+          <w:tab w:val="left" w:pos="720"/>
+        </w:tabs>
+        <w:ind w:left="720" w:hanging="360"/>
+      </w:pPr>
+      <w:rPr>
+        <w:rFonts w:ascii="Symbol" w:hAnsi="Symbol" w:cs="Symbol"/>
+        <w:sz w:val="20"/>
+      </w:rPr>
+    </w:lvl>
+    <w:lvl w:ilvl="1" w:tentative="0">
+      <w:start w:val="1"/>
+      <w:numFmt w:val="bullet"/>
+      <w:lvlText w:val="o"/>
+      <w:lvlJc w:val="left"/>
+      <w:pPr>
+        <w:tabs>
+          <w:tab w:val="left" w:pos="1440"/>
+        </w:tabs>
+        <w:ind w:left="1440" w:hanging="360"/>
+      </w:pPr>
+      <w:rPr>
+        <w:rFonts w:ascii="Courier New" w:hAnsi="Courier New" w:cs="Courier New"/>
+        <w:sz w:val="20"/>
+      </w:rPr>
+    </w:lvl>
+    <w:lvl w:ilvl="2" w:tentative="0">
+      <w:start w:val="1"/>
+      <w:numFmt w:val="bullet"/>
+      <w:lvlText w:val=""/>
+      <w:lvlJc w:val="left"/>
+      <w:pPr>
+        <w:tabs>
+          <w:tab w:val="left" w:pos="2160"/>
+        </w:tabs>
+        <w:ind w:left="2160" w:hanging="360"/>
+      </w:pPr>
+      <w:rPr>
+        <w:rFonts w:ascii="Wingdings" w:hAnsi="Wingdings" w:cs="Wingdings"/>
+        <w:sz w:val="20"/>
+      </w:rPr>
+    </w:lvl>
+    <w:lvl w:ilvl="3" w:tentative="0">
+      <w:start w:val="1"/>
+      <w:numFmt w:val="bullet"/>
+      <w:lvlText w:val=""/>
+      <w:lvlJc w:val="left"/>
+      <w:pPr>
+        <w:tabs>
+          <w:tab w:val="left" w:pos="2880"/>
+        </w:tabs>
+        <w:ind w:left="2880" w:hanging="360"/>
+      </w:pPr>
+      <w:rPr>
+        <w:rFonts w:hint="default" w:ascii="Wingdings" w:hAnsi="Wingdings" w:cs="Wingdings"/>
+        <w:sz w:val="20"/>
+      </w:rPr>
+    </w:lvl>
+    <w:lvl w:ilvl="4" w:tentative="0">
+      <w:start w:val="1"/>
+      <w:numFmt w:val="bullet"/>
+      <w:lvlText w:val=""/>
+      <w:lvlJc w:val="left"/>
+      <w:pPr>
+        <w:tabs>
+          <w:tab w:val="left" w:pos="3600"/>
+        </w:tabs>
+        <w:ind w:left="3600" w:hanging="360"/>
+      </w:pPr>
+      <w:rPr>
+        <w:rFonts w:hint="default" w:ascii="Wingdings" w:hAnsi="Wingdings" w:cs="Wingdings"/>
+        <w:sz w:val="20"/>
+      </w:rPr>
+    </w:lvl>
+    <w:lvl w:ilvl="5" w:tentative="0">
+      <w:start w:val="1"/>
+      <w:numFmt w:val="bullet"/>
+      <w:lvlText w:val=""/>
+      <w:lvlJc w:val="left"/>
+      <w:pPr>
+        <w:tabs>
+          <w:tab w:val="left" w:pos="4320"/>
+        </w:tabs>
+        <w:ind w:left="4320" w:hanging="360"/>
+      </w:pPr>
+      <w:rPr>
+        <w:rFonts w:hint="default" w:ascii="Wingdings" w:hAnsi="Wingdings" w:cs="Wingdings"/>
+        <w:sz w:val="20"/>
+      </w:rPr>
+    </w:lvl>
+    <w:lvl w:ilvl="6" w:tentative="0">
+      <w:start w:val="1"/>
+      <w:numFmt w:val="bullet"/>
+      <w:lvlText w:val=""/>
+      <w:lvlJc w:val="left"/>
+      <w:pPr>
+        <w:tabs>
+          <w:tab w:val="left" w:pos="5040"/>
+        </w:tabs>
+        <w:ind w:left="5040" w:hanging="360"/>
+      </w:pPr>
+      <w:rPr>
+        <w:rFonts w:hint="default" w:ascii="Wingdings" w:hAnsi="Wingdings" w:cs="Wingdings"/>
+        <w:sz w:val="20"/>
+      </w:rPr>
+    </w:lvl>
+    <w:lvl w:ilvl="7" w:tentative="0">
+      <w:start w:val="1"/>
+      <w:numFmt w:val="bullet"/>
+      <w:lvlText w:val=""/>
+      <w:lvlJc w:val="left"/>
+      <w:pPr>
+        <w:tabs>
+          <w:tab w:val="left" w:pos="5760"/>
+        </w:tabs>
+        <w:ind w:left="5760" w:hanging="360"/>
+      </w:pPr>
+      <w:rPr>
+        <w:rFonts w:hint="default" w:ascii="Wingdings" w:hAnsi="Wingdings" w:cs="Wingdings"/>
+        <w:sz w:val="20"/>
+      </w:rPr>
+    </w:lvl>
+    <w:lvl w:ilvl="8" w:tentative="0">
+      <w:start w:val="1"/>
+      <w:numFmt w:val="bullet"/>
+      <w:lvlText w:val=""/>
+      <w:lvlJc w:val="left"/>
+      <w:pPr>
+        <w:tabs>
+          <w:tab w:val="left" w:pos="6480"/>
+        </w:tabs>
+        <w:ind w:left="6480" w:hanging="360"/>
+      </w:pPr>
+      <w:rPr>
+        <w:rFonts w:hint="default" w:ascii="Wingdings" w:hAnsi="Wingdings" w:cs="Wingdings"/>
+        <w:sz w:val="20"/>
+      </w:rPr>
+    </w:lvl>
+  </w:abstractNum>
+  <w:abstractNum w:abstractNumId="1">
+    <w:nsid w:val="95E4414B"/>
+    <w:multiLevelType w:val="multilevel"/>
+    <w:tmpl w:val="95E4414B"/>
+    <w:lvl w:ilvl="0" w:tentative="0">
+      <w:start w:val="1"/>
+      <w:numFmt w:val="bullet"/>
+      <w:lvlText w:val=""/>
+      <w:lvlJc w:val="left"/>
+      <w:pPr>
+        <w:tabs>
+          <w:tab w:val="left" w:pos="720"/>
+        </w:tabs>
+        <w:ind w:left="720" w:hanging="360"/>
+      </w:pPr>
+      <w:rPr>
+        <w:rFonts w:ascii="Symbol" w:hAnsi="Symbol" w:cs="Symbol"/>
+        <w:sz w:val="20"/>
+      </w:rPr>
+    </w:lvl>
+    <w:lvl w:ilvl="1" w:tentative="0">
+      <w:start w:val="1"/>
+      <w:numFmt w:val="bullet"/>
+      <w:lvlText w:val="o"/>
+      <w:lvlJc w:val="left"/>
+      <w:pPr>
+        <w:tabs>
+          <w:tab w:val="left" w:pos="1440"/>
+        </w:tabs>
+        <w:ind w:left="1440" w:hanging="360"/>
+      </w:pPr>
+      <w:rPr>
+        <w:rFonts w:ascii="Courier New" w:hAnsi="Courier New" w:cs="Courier New"/>
+        <w:sz w:val="20"/>
+      </w:rPr>
+    </w:lvl>
+    <w:lvl w:ilvl="2" w:tentative="0">
+      <w:start w:val="1"/>
+      <w:numFmt w:val="bullet"/>
+      <w:lvlText w:val=""/>
+      <w:lvlJc w:val="left"/>
+      <w:pPr>
+        <w:tabs>
+          <w:tab w:val="left" w:pos="2160"/>
+        </w:tabs>
+        <w:ind w:left="2160" w:hanging="360"/>
+      </w:pPr>
+      <w:rPr>
+        <w:rFonts w:ascii="Wingdings" w:hAnsi="Wingdings" w:cs="Wingdings"/>
+        <w:sz w:val="20"/>
+      </w:rPr>
+    </w:lvl>
+    <w:lvl w:ilvl="3" w:tentative="0">
+      <w:start w:val="1"/>
+      <w:numFmt w:val="bullet"/>
+      <w:lvlText w:val=""/>
+      <w:lvlJc w:val="left"/>
+      <w:pPr>
+        <w:tabs>
+          <w:tab w:val="left" w:pos="2880"/>
+        </w:tabs>
+        <w:ind w:left="2880" w:hanging="360"/>
+      </w:pPr>
+      <w:rPr>
+        <w:rFonts w:hint="default" w:ascii="Wingdings" w:hAnsi="Wingdings" w:cs="Wingdings"/>
+        <w:sz w:val="20"/>
+      </w:rPr>
+    </w:lvl>
+    <w:lvl w:ilvl="4" w:tentative="0">
+      <w:start w:val="1"/>
+      <w:numFmt w:val="bullet"/>
+      <w:lvlText w:val=""/>
+      <w:lvlJc w:val="left"/>
+      <w:pPr>
+        <w:tabs>
+          <w:tab w:val="left" w:pos="3600"/>
+        </w:tabs>
+        <w:ind w:left="3600" w:hanging="360"/>
+      </w:pPr>
+      <w:rPr>
+        <w:rFonts w:hint="default" w:ascii="Wingdings" w:hAnsi="Wingdings" w:cs="Wingdings"/>
+        <w:sz w:val="20"/>
+      </w:rPr>
+    </w:lvl>
+    <w:lvl w:ilvl="5" w:tentative="0">
+      <w:start w:val="1"/>
+      <w:numFmt w:val="bullet"/>
+      <w:lvlText w:val=""/>
+      <w:lvlJc w:val="left"/>
+      <w:pPr>
+        <w:tabs>
+          <w:tab w:val="left" w:pos="4320"/>
+        </w:tabs>
+        <w:ind w:left="4320" w:hanging="360"/>
+      </w:pPr>
+      <w:rPr>
+        <w:rFonts w:hint="default" w:ascii="Wingdings" w:hAnsi="Wingdings" w:cs="Wingdings"/>
+        <w:sz w:val="20"/>
+      </w:rPr>
+    </w:lvl>
+    <w:lvl w:ilvl="6" w:tentative="0">
+      <w:start w:val="1"/>
+      <w:numFmt w:val="bullet"/>
+      <w:lvlText w:val=""/>
+      <w:lvlJc w:val="left"/>
+      <w:pPr>
+        <w:tabs>
+          <w:tab w:val="left" w:pos="5040"/>
+        </w:tabs>
+        <w:ind w:left="5040" w:hanging="360"/>
+      </w:pPr>
+      <w:rPr>
+        <w:rFonts w:hint="default" w:ascii="Wingdings" w:hAnsi="Wingdings" w:cs="Wingdings"/>
+        <w:sz w:val="20"/>
+      </w:rPr>
+    </w:lvl>
+    <w:lvl w:ilvl="7" w:tentative="0">
+      <w:start w:val="1"/>
+      <w:numFmt w:val="bullet"/>
+      <w:lvlText w:val=""/>
+      <w:lvlJc w:val="left"/>
+      <w:pPr>
+        <w:tabs>
+          <w:tab w:val="left" w:pos="5760"/>
+        </w:tabs>
+        <w:ind w:left="5760" w:hanging="360"/>
+      </w:pPr>
+      <w:rPr>
+        <w:rFonts w:hint="default" w:ascii="Wingdings" w:hAnsi="Wingdings" w:cs="Wingdings"/>
+        <w:sz w:val="20"/>
+      </w:rPr>
+    </w:lvl>
+    <w:lvl w:ilvl="8" w:tentative="0">
+      <w:start w:val="1"/>
+      <w:numFmt w:val="bullet"/>
+      <w:lvlText w:val=""/>
+      <w:lvlJc w:val="left"/>
+      <w:pPr>
+        <w:tabs>
+          <w:tab w:val="left" w:pos="6480"/>
+        </w:tabs>
+        <w:ind w:left="6480" w:hanging="360"/>
+      </w:pPr>
+      <w:rPr>
+        <w:rFonts w:hint="default" w:ascii="Wingdings" w:hAnsi="Wingdings" w:cs="Wingdings"/>
+        <w:sz w:val="20"/>
+      </w:rPr>
+    </w:lvl>
+  </w:abstractNum>
+  <w:num w:numId="1">
+    <w:abstractNumId w:val="1"/>
+  </w:num>
+  <w:num w:numId="2">
+    <w:abstractNumId w:val="0"/>
+  </w:num>
+</w:numbering>
+</file>
+
 <file path=word/styles.xml><?xml version="1.0" encoding="utf-8"?>
 <w:styles xmlns:mc="http://schemas.openxmlformats.org/markup-compatibility/2006" xmlns:o="urn:schemas-microsoft-com:office:office" xmlns:r="http://schemas.openxmlformats.org/officeDocument/2006/relationships" xmlns:m="http://schemas.openxmlformats.org/officeDocument/2006/math" xmlns:v="urn:schemas-microsoft-com:vml" xmlns:w="http://schemas.openxmlformats.org/wordprocessingml/2006/main" xmlns:w14="http://schemas.microsoft.com/office/word/2010/wordml" xmlns:w10="urn:schemas-microsoft-com:office:word" xmlns:sl="http://schemas.openxmlformats.org/schemaLibrary/2006/main" mc:Ignorable="w14">
   <w:docDefaults>
     <w:rPrDefault>
       <w:rPr>
-        <w:rFonts w:asciiTheme="minorHAnsi" w:hAnsiTheme="minorHAnsi" w:eastAsiaTheme="minorEastAsia" w:cstheme="minorBidi"/>
+        <w:rFonts w:asciiTheme="minorHAnsi" w:hAnsiTheme="minorHAnsi" w:eastAsiaTheme="minorHAnsi" w:cstheme="minorBidi"/>
       </w:rPr>
     </w:rPrDefault>
   </w:docDefaults>
   <w:latentStyles w:count="260" w:defQFormat="0" w:defUnhideWhenUsed="1" w:defSemiHidden="1" w:defUIPriority="99" w:defLockedState="0">
-    <w:lsdException w:qFormat="1" w:unhideWhenUsed="0" w:uiPriority="0" w:semiHidden="0" w:name="Normal"/>
+    <w:lsdException w:unhideWhenUsed="0" w:uiPriority="0" w:semiHidden="0" w:name="Normal"/>
     <w:lsdException w:qFormat="1" w:unhideWhenUsed="0" w:uiPriority="0" w:semiHidden="0" w:name="heading 1"/>
     <w:lsdException w:qFormat="1" w:uiPriority="0" w:name="heading 2"/>
     <w:lsdException w:qFormat="1" w:uiPriority="0" w:name="heading 3"/>
@@ -79,7 +1360,7 @@
     <w:lsdException w:unhideWhenUsed="0" w:uiPriority="0" w:semiHidden="0" w:name="toc 9"/>
     <w:lsdException w:unhideWhenUsed="0" w:uiPriority="0" w:semiHidden="0" w:name="Normal Indent"/>
     <w:lsdException w:unhideWhenUsed="0" w:uiPriority="0" w:semiHidden="0" w:name="footnote text"/>
-    <w:lsdException w:unhideWhenUsed="0" w:uiPriority="0" w:semiHidden="0" w:name="annotation text"/>
+    <w:lsdException w:uiPriority="99" w:name="annotation text"/>
     <w:lsdException w:unhideWhenUsed="0" w:uiPriority="0" w:semiHidden="0" w:name="header"/>
     <w:lsdException w:unhideWhenUsed="0" w:uiPriority="0" w:semiHidden="0" w:name="footer"/>
     <w:lsdException w:unhideWhenUsed="0" w:uiPriority="0" w:semiHidden="0" w:name="index heading"/>
@@ -88,7 +1369,7 @@
     <w:lsdException w:unhideWhenUsed="0" w:uiPriority="0" w:semiHidden="0" w:name="envelope address"/>
     <w:lsdException w:unhideWhenUsed="0" w:uiPriority="0" w:semiHidden="0" w:name="envelope return"/>
     <w:lsdException w:unhideWhenUsed="0" w:uiPriority="0" w:semiHidden="0" w:name="footnote reference"/>
-    <w:lsdException w:unhideWhenUsed="0" w:uiPriority="0" w:semiHidden="0" w:name="annotation reference"/>
+    <w:lsdException w:uiPriority="99" w:name="annotation reference"/>
     <w:lsdException w:unhideWhenUsed="0" w:uiPriority="0" w:semiHidden="0" w:name="line number"/>
     <w:lsdException w:unhideWhenUsed="0" w:uiPriority="0" w:semiHidden="0" w:name="page number"/>
     <w:lsdException w:unhideWhenUsed="0" w:uiPriority="0" w:semiHidden="0" w:name="endnote reference"/>
@@ -152,7 +1433,7 @@
     <w:lsdException w:unhideWhenUsed="0" w:uiPriority="0" w:semiHidden="0" w:name="HTML Sample"/>
     <w:lsdException w:unhideWhenUsed="0" w:uiPriority="0" w:semiHidden="0" w:name="HTML Typewriter"/>
     <w:lsdException w:unhideWhenUsed="0" w:uiPriority="0" w:semiHidden="0" w:name="HTML Variable"/>
-    <w:lsdException w:unhideWhenUsed="0" w:uiPriority="0" w:name="Normal Table"/>
+    <w:lsdException w:qFormat="1" w:unhideWhenUsed="0" w:uiPriority="0" w:name="Normal Table"/>
     <w:lsdException w:unhideWhenUsed="0" w:uiPriority="0" w:semiHidden="0" w:name="annotation subject"/>
     <w:lsdException w:unhideWhenUsed="0" w:uiPriority="0" w:semiHidden="0" w:name="Table Simple 1"/>
     <w:lsdException w:unhideWhenUsed="0" w:uiPriority="0" w:semiHidden="0" w:name="Table Simple 2"/>
@@ -199,6 +1480,7 @@
     <w:lsdException w:unhideWhenUsed="0" w:uiPriority="0" w:semiHidden="0" w:name="Balloon Text"/>
     <w:lsdException w:unhideWhenUsed="0" w:uiPriority="0" w:semiHidden="0" w:name="Table Grid"/>
     <w:lsdException w:unhideWhenUsed="0" w:uiPriority="0" w:semiHidden="0" w:name="Table Theme"/>
+    <w:lsdException w:qFormat="1" w:unhideWhenUsed="0" w:uiPriority="1" w:semiHidden="0" w:name="No Spacing"/>
     <w:lsdException w:unhideWhenUsed="0" w:uiPriority="60" w:semiHidden="0" w:name="Light Shading"/>
     <w:lsdException w:unhideWhenUsed="0" w:uiPriority="61" w:semiHidden="0" w:name="Light List"/>
     <w:lsdException w:unhideWhenUsed="0" w:uiPriority="62" w:semiHidden="0" w:name="Light Grid"/>
@@ -300,21 +1582,28 @@
   </w:latentStyles>
   <w:style w:type="paragraph" w:default="1" w:styleId="1">
     <w:name w:val="Normal"/>
-    <w:qFormat/>
     <w:uiPriority w:val="0"/>
+    <w:pPr>
+      <w:widowControl w:val="0"/>
+      <w:spacing w:after="200" w:line="276" w:lineRule="auto"/>
+    </w:pPr>
     <w:rPr>
-      <w:rFonts w:asciiTheme="minorHAnsi" w:hAnsiTheme="minorHAnsi" w:eastAsiaTheme="minorEastAsia" w:cstheme="minorBidi"/>
+      <w:rFonts w:ascii="Times New Roman" w:hAnsi="Times New Roman" w:eastAsia="SimSun" w:cs="Times New Roman"/>
+      <w:kern w:val="2"/>
+      <w:sz w:val="21"/>
+      <w:szCs w:val="20"/>
       <w:lang w:val="en-US" w:eastAsia="zh-CN" w:bidi="ar-SA"/>
     </w:rPr>
   </w:style>
-  <w:style w:type="character" w:default="1" w:styleId="2">
+  <w:style w:type="character" w:default="1" w:styleId="3">
     <w:name w:val="Default Paragraph Font"/>
     <w:semiHidden/>
     <w:uiPriority w:val="0"/>
   </w:style>
-  <w:style w:type="table" w:default="1" w:styleId="3">
+  <w:style w:type="table" w:default="1" w:styleId="6">
     <w:name w:val="Normal Table"/>
     <w:semiHidden/>
+    <w:qFormat/>
     <w:uiPriority w:val="0"/>
     <w:tblPr>
       <w:tblLayout w:type="fixed"/>
@@ -325,6 +1614,55 @@
         <w:right w:w="108" w:type="dxa"/>
       </w:tblCellMar>
     </w:tblPr>
+  </w:style>
+  <w:style w:type="paragraph" w:styleId="2">
+    <w:name w:val="annotation text"/>
+    <w:basedOn w:val="1"/>
+    <w:semiHidden/>
+    <w:unhideWhenUsed/>
+    <w:uiPriority w:val="99"/>
+    <w:pPr>
+      <w:spacing w:line="240" w:lineRule="auto"/>
+    </w:pPr>
+    <w:rPr>
+      <w:sz w:val="20"/>
+    </w:rPr>
+  </w:style>
+  <w:style w:type="character" w:styleId="4">
+    <w:name w:val="annotation reference"/>
+    <w:basedOn w:val="3"/>
+    <w:semiHidden/>
+    <w:unhideWhenUsed/>
+    <w:uiPriority w:val="99"/>
+    <w:rPr>
+      <w:sz w:val="16"/>
+      <w:szCs w:val="16"/>
+    </w:rPr>
+  </w:style>
+  <w:style w:type="character" w:styleId="5">
+    <w:name w:val="Hyperlink"/>
+    <w:basedOn w:val="3"/>
+    <w:uiPriority w:val="0"/>
+    <w:rPr>
+      <w:color w:val="0000FF"/>
+      <w:u w:val="single"/>
+    </w:rPr>
+  </w:style>
+  <w:style w:type="paragraph" w:styleId="7">
+    <w:name w:val="No Spacing"/>
+    <w:qFormat/>
+    <w:uiPriority w:val="1"/>
+    <w:pPr>
+      <w:widowControl w:val="0"/>
+      <w:spacing w:after="0" w:line="240" w:lineRule="auto"/>
+    </w:pPr>
+    <w:rPr>
+      <w:rFonts w:ascii="Times New Roman" w:hAnsi="Times New Roman" w:eastAsia="SimSun" w:cs="Times New Roman"/>
+      <w:kern w:val="2"/>
+      <w:sz w:val="21"/>
+      <w:szCs w:val="20"/>
+      <w:lang w:val="en-US" w:eastAsia="zh-CN" w:bidi="ar-SA"/>
+    </w:rPr>
   </w:style>
 </w:styles>
 </file>

</xml_diff>